<commit_message>
Basic SQL and Some Reflection
</commit_message>
<xml_diff>
--- a/Module6_BasicSQL/Task.docx
+++ b/Module6_BasicSQL/Task.docx
@@ -1,20 +1,14 @@
 
 <file path=word/document.xml><?xml version="1.0" encoding="utf-8"?>
-<w:document xmlns:wpc="http://schemas.microsoft.com/office/word/2010/wordprocessingCanvas" xmlns:cx="http://schemas.microsoft.com/office/drawing/2014/chartex" xmlns:cx1="http://schemas.microsoft.com/office/drawing/2015/9/8/chartex" xmlns:cx2="http://schemas.microsoft.com/office/drawing/2015/10/21/chartex" xmlns:cx3="http://schemas.microsoft.com/office/drawing/2016/5/9/chartex" xmlns:cx4="http://schemas.microsoft.com/office/drawing/2016/5/10/chartex" xmlns:cx5="http://schemas.microsoft.com/office/drawing/2016/5/11/chartex" xmlns:cx6="http://schemas.microsoft.com/office/drawing/2016/5/12/chartex" xmlns:cx7="http://schemas.microsoft.com/office/drawing/2016/5/13/chartex" xmlns:cx8="http://schemas.microsoft.com/office/drawing/2016/5/14/chartex" xmlns:mc="http://schemas.openxmlformats.org/markup-compatibility/2006" xmlns:aink="http://schemas.microsoft.com/office/drawing/2016/ink" xmlns:am3d="http://schemas.microsoft.com/office/drawing/2017/model3d" xmlns:o="urn:schemas-microsoft-com:office:office" xmlns:r="http://schemas.openxmlformats.org/officeDocument/2006/relationships" xmlns:m="http://schemas.openxmlformats.org/officeDocument/2006/math" xmlns:v="urn:schemas-microsoft-com:vml" xmlns:wp14="http://schemas.microsoft.com/office/word/2010/wordprocessingDrawing" xmlns:wp="http://schemas.openxmlformats.org/drawingml/2006/wordprocessingDrawing" xmlns:w10="urn:schemas-microsoft-com:office:word" xmlns:w="http://schemas.openxmlformats.org/wordprocessingml/2006/main" xmlns:w14="http://schemas.microsoft.com/office/word/2010/wordml" xmlns:w15="http://schemas.microsoft.com/office/word/2012/wordml" xmlns:w16cid="http://schemas.microsoft.com/office/word/2016/wordml/cid" xmlns:w16se="http://schemas.microsoft.com/office/word/2015/wordml/symex" xmlns:wpg="http://schemas.microsoft.com/office/word/2010/wordprocessingGroup" xmlns:wpi="http://schemas.microsoft.com/office/word/2010/wordprocessingInk" xmlns:wne="http://schemas.microsoft.com/office/word/2006/wordml" xmlns:wps="http://schemas.microsoft.com/office/word/2010/wordprocessingShape" mc:Ignorable="w14 w15 w16se w16cid wp14">
+<w:document xmlns:wpc="http://schemas.microsoft.com/office/word/2010/wordprocessingCanvas" xmlns:mc="http://schemas.openxmlformats.org/markup-compatibility/2006" xmlns:o="urn:schemas-microsoft-com:office:office" xmlns:r="http://schemas.openxmlformats.org/officeDocument/2006/relationships" xmlns:m="http://schemas.openxmlformats.org/officeDocument/2006/math" xmlns:v="urn:schemas-microsoft-com:vml" xmlns:wp14="http://schemas.microsoft.com/office/word/2010/wordprocessingDrawing" xmlns:wp="http://schemas.openxmlformats.org/drawingml/2006/wordprocessingDrawing" xmlns:w10="urn:schemas-microsoft-com:office:word" xmlns:w="http://schemas.openxmlformats.org/wordprocessingml/2006/main" xmlns:w14="http://schemas.microsoft.com/office/word/2010/wordml" xmlns:w15="http://schemas.microsoft.com/office/word/2012/wordml" xmlns:wpg="http://schemas.microsoft.com/office/word/2010/wordprocessingGroup" xmlns:wpi="http://schemas.microsoft.com/office/word/2010/wordprocessingInk" xmlns:wne="http://schemas.microsoft.com/office/word/2006/wordml" xmlns:wps="http://schemas.microsoft.com/office/word/2010/wordprocessingShape" mc:Ignorable="w14 w15 wp14">
   <w:body>
     <w:p>
       <w:pPr>
-        <w:pStyle w:val="Title"/>
-        <w:rPr>
-          <w:lang w:val="ru-RU"/>
-        </w:rPr>
-      </w:pPr>
-      <w:r>
-        <w:rPr>
-          <w:lang w:val="ru-RU"/>
-        </w:rPr>
-        <w:t>3</w:t>
-      </w:r>
+        <w:pStyle w:val="a3"/>
+        <w:rPr>
+          <w:lang w:val="ru-RU"/>
+        </w:rPr>
+      </w:pPr>
       <w:r>
         <w:rPr>
           <w:lang w:val="ru-RU"/>
@@ -39,7 +33,7 @@
     </w:p>
     <w:p>
       <w:pPr>
-        <w:pStyle w:val="Heading1"/>
+        <w:pStyle w:val="1"/>
         <w:rPr>
           <w:lang w:val="ru-RU"/>
         </w:rPr>
@@ -87,7 +81,7 @@
     </w:p>
     <w:p>
       <w:pPr>
-        <w:pStyle w:val="Heading1"/>
+        <w:pStyle w:val="1"/>
         <w:rPr>
           <w:lang w:val="ru-RU"/>
         </w:rPr>
@@ -138,11 +132,9 @@
         </w:rPr>
         <w:t xml:space="preserve">Результаты данного задания можно оформить или отдельными </w:t>
       </w:r>
-      <w:proofErr w:type="spellStart"/>
       <w:r>
         <w:t>sql</w:t>
       </w:r>
-      <w:proofErr w:type="spellEnd"/>
       <w:r>
         <w:rPr>
           <w:lang w:val="ru-RU"/>
@@ -197,7 +189,7 @@
     </w:p>
     <w:p>
       <w:pPr>
-        <w:pStyle w:val="Heading2"/>
+        <w:pStyle w:val="2"/>
         <w:rPr>
           <w:lang w:val="ru-RU"/>
         </w:rPr>
@@ -217,7 +209,7 @@
     </w:p>
     <w:p>
       <w:pPr>
-        <w:pStyle w:val="ListParagraph"/>
+        <w:pStyle w:val="a5"/>
         <w:numPr>
           <w:ilvl w:val="0"/>
           <w:numId w:val="8"/>
@@ -241,22 +233,18 @@
         </w:rPr>
         <w:t xml:space="preserve"> заказы, которые были доставлены после 6 мая 1998 года (колонка </w:t>
       </w:r>
-      <w:proofErr w:type="spellStart"/>
       <w:r>
         <w:t>ShippedDate</w:t>
       </w:r>
-      <w:proofErr w:type="spellEnd"/>
       <w:r>
         <w:rPr>
           <w:lang w:val="ru-RU"/>
         </w:rPr>
         <w:t xml:space="preserve">) включительно и которые доставлены с </w:t>
       </w:r>
-      <w:proofErr w:type="spellStart"/>
       <w:r>
         <w:t>ShipVia</w:t>
       </w:r>
-      <w:proofErr w:type="spellEnd"/>
       <w:r>
         <w:rPr>
           <w:lang w:val="ru-RU"/>
@@ -284,7 +272,7 @@
     </w:p>
     <w:p>
       <w:pPr>
-        <w:pStyle w:val="ListParagraph"/>
+        <w:pStyle w:val="a5"/>
         <w:numPr>
           <w:ilvl w:val="0"/>
           <w:numId w:val="8"/>
@@ -320,11 +308,9 @@
         </w:rPr>
         <w:t xml:space="preserve"> для колонки </w:t>
       </w:r>
-      <w:proofErr w:type="spellStart"/>
       <w:r>
         <w:t>ShippedDate</w:t>
       </w:r>
-      <w:proofErr w:type="spellEnd"/>
       <w:r>
         <w:rPr>
           <w:lang w:val="ru-RU"/>
@@ -400,7 +386,7 @@
     </w:p>
     <w:p>
       <w:pPr>
-        <w:pStyle w:val="ListParagraph"/>
+        <w:pStyle w:val="a5"/>
         <w:numPr>
           <w:ilvl w:val="0"/>
           <w:numId w:val="8"/>
@@ -438,11 +424,9 @@
         </w:rPr>
         <w:t xml:space="preserve"> года (</w:t>
       </w:r>
-      <w:proofErr w:type="spellStart"/>
       <w:r>
         <w:t>ShippedDate</w:t>
       </w:r>
-      <w:proofErr w:type="spellEnd"/>
       <w:r>
         <w:rPr>
           <w:lang w:val="ru-RU"/>
@@ -461,11 +445,9 @@
         </w:rPr>
         <w:t xml:space="preserve"> только колонки </w:t>
       </w:r>
-      <w:proofErr w:type="spellStart"/>
       <w:r>
         <w:t>OrderID</w:t>
       </w:r>
-      <w:proofErr w:type="spellEnd"/>
       <w:r>
         <w:rPr>
           <w:lang w:val="ru-RU"/>
@@ -490,11 +472,9 @@
         </w:rPr>
         <w:t xml:space="preserve">) и </w:t>
       </w:r>
-      <w:proofErr w:type="spellStart"/>
       <w:r>
         <w:t>ShippedDate</w:t>
       </w:r>
-      <w:proofErr w:type="spellEnd"/>
       <w:r>
         <w:rPr>
           <w:lang w:val="ru-RU"/>
@@ -531,11 +511,9 @@
         </w:rPr>
         <w:t xml:space="preserve"> для колонки </w:t>
       </w:r>
-      <w:proofErr w:type="spellStart"/>
       <w:r>
         <w:t>ShippedDate</w:t>
       </w:r>
-      <w:proofErr w:type="spellEnd"/>
       <w:r>
         <w:rPr>
           <w:lang w:val="ru-RU"/>
@@ -584,7 +562,7 @@
     </w:p>
     <w:p>
       <w:pPr>
-        <w:pStyle w:val="Heading2"/>
+        <w:pStyle w:val="2"/>
         <w:rPr>
           <w:lang w:val="ru-RU"/>
         </w:rPr>
@@ -610,7 +588,7 @@
     </w:p>
     <w:p>
       <w:pPr>
-        <w:pStyle w:val="ListParagraph"/>
+        <w:pStyle w:val="a5"/>
         <w:numPr>
           <w:ilvl w:val="0"/>
           <w:numId w:val="9"/>
@@ -684,7 +662,7 @@
     </w:p>
     <w:p>
       <w:pPr>
-        <w:pStyle w:val="ListParagraph"/>
+        <w:pStyle w:val="a5"/>
         <w:numPr>
           <w:ilvl w:val="0"/>
           <w:numId w:val="9"/>
@@ -750,7 +728,7 @@
     </w:p>
     <w:p>
       <w:pPr>
-        <w:pStyle w:val="ListParagraph"/>
+        <w:pStyle w:val="a5"/>
         <w:numPr>
           <w:ilvl w:val="0"/>
           <w:numId w:val="9"/>
@@ -807,7 +785,7 @@
     </w:p>
     <w:p>
       <w:pPr>
-        <w:pStyle w:val="Heading2"/>
+        <w:pStyle w:val="2"/>
         <w:rPr>
           <w:lang w:val="ru-RU"/>
         </w:rPr>
@@ -845,7 +823,7 @@
     </w:p>
     <w:p>
       <w:pPr>
-        <w:pStyle w:val="ListParagraph"/>
+        <w:pStyle w:val="a5"/>
         <w:numPr>
           <w:ilvl w:val="0"/>
           <w:numId w:val="10"/>
@@ -860,11 +838,9 @@
         </w:rPr>
         <w:t>Выбрать все заказы (</w:t>
       </w:r>
-      <w:proofErr w:type="spellStart"/>
       <w:r>
         <w:t>OrderID</w:t>
       </w:r>
-      <w:proofErr w:type="spellEnd"/>
       <w:r>
         <w:rPr>
           <w:lang w:val="ru-RU"/>
@@ -942,7 +918,7 @@
     </w:p>
     <w:p>
       <w:pPr>
-        <w:pStyle w:val="ListParagraph"/>
+        <w:pStyle w:val="a5"/>
         <w:numPr>
           <w:ilvl w:val="0"/>
           <w:numId w:val="10"/>
@@ -1041,7 +1017,7 @@
     </w:p>
     <w:p>
       <w:pPr>
-        <w:pStyle w:val="ListParagraph"/>
+        <w:pStyle w:val="a5"/>
         <w:numPr>
           <w:ilvl w:val="0"/>
           <w:numId w:val="10"/>
@@ -1095,7 +1071,7 @@
     </w:p>
     <w:p>
       <w:pPr>
-        <w:pStyle w:val="Heading2"/>
+        <w:pStyle w:val="2"/>
         <w:rPr>
           <w:lang w:val="ru-RU"/>
         </w:rPr>
@@ -1136,7 +1112,7 @@
     </w:p>
     <w:p>
       <w:pPr>
-        <w:pStyle w:val="ListParagraph"/>
+        <w:pStyle w:val="a5"/>
         <w:numPr>
           <w:ilvl w:val="0"/>
           <w:numId w:val="12"/>
@@ -1169,22 +1145,18 @@
         </w:rPr>
         <w:t>), где встречается подстрока '</w:t>
       </w:r>
-      <w:proofErr w:type="spellStart"/>
       <w:r>
         <w:t>chocolade</w:t>
       </w:r>
-      <w:proofErr w:type="spellEnd"/>
       <w:r>
         <w:rPr>
           <w:lang w:val="ru-RU"/>
         </w:rPr>
         <w:t>'. Известно, что в подстроке '</w:t>
       </w:r>
-      <w:proofErr w:type="spellStart"/>
       <w:r>
         <w:t>chocolade</w:t>
       </w:r>
-      <w:proofErr w:type="spellEnd"/>
       <w:r>
         <w:rPr>
           <w:lang w:val="ru-RU"/>
@@ -1203,7 +1175,7 @@
     </w:p>
     <w:p>
       <w:pPr>
-        <w:pStyle w:val="Heading1"/>
+        <w:pStyle w:val="1"/>
         <w:rPr>
           <w:lang w:val="ru-RU"/>
         </w:rPr>
@@ -1232,7 +1204,7 @@
     </w:p>
     <w:p>
       <w:pPr>
-        <w:pStyle w:val="Heading2"/>
+        <w:pStyle w:val="2"/>
         <w:rPr>
           <w:lang w:val="ru-RU"/>
         </w:rPr>
@@ -1252,7 +1224,7 @@
     </w:p>
     <w:p>
       <w:pPr>
-        <w:pStyle w:val="ListParagraph"/>
+        <w:pStyle w:val="a5"/>
         <w:numPr>
           <w:ilvl w:val="0"/>
           <w:numId w:val="13"/>
@@ -1270,7 +1242,7 @@
     </w:p>
     <w:p>
       <w:pPr>
-        <w:pStyle w:val="ListParagraph"/>
+        <w:pStyle w:val="a5"/>
         <w:numPr>
           <w:ilvl w:val="0"/>
           <w:numId w:val="13"/>
@@ -1288,7 +1260,7 @@
     </w:p>
     <w:p>
       <w:pPr>
-        <w:pStyle w:val="ListParagraph"/>
+        <w:pStyle w:val="a5"/>
         <w:numPr>
           <w:ilvl w:val="0"/>
           <w:numId w:val="13"/>
@@ -1306,7 +1278,7 @@
     </w:p>
     <w:p>
       <w:pPr>
-        <w:pStyle w:val="Heading2"/>
+        <w:pStyle w:val="2"/>
         <w:rPr>
           <w:lang w:val="ru-RU"/>
         </w:rPr>
@@ -1326,7 +1298,7 @@
     </w:p>
     <w:p>
       <w:pPr>
-        <w:pStyle w:val="ListParagraph"/>
+        <w:pStyle w:val="a5"/>
         <w:numPr>
           <w:ilvl w:val="0"/>
           <w:numId w:val="14"/>
@@ -1356,7 +1328,7 @@
     </w:p>
     <w:p>
       <w:pPr>
-        <w:pStyle w:val="ListParagraph"/>
+        <w:pStyle w:val="a5"/>
         <w:numPr>
           <w:ilvl w:val="0"/>
           <w:numId w:val="14"/>
@@ -1404,7 +1376,7 @@
     </w:p>
     <w:p>
       <w:pPr>
-        <w:pStyle w:val="ListParagraph"/>
+        <w:pStyle w:val="a5"/>
         <w:numPr>
           <w:ilvl w:val="0"/>
           <w:numId w:val="14"/>
@@ -1434,7 +1406,7 @@
     </w:p>
     <w:p>
       <w:pPr>
-        <w:pStyle w:val="ListParagraph"/>
+        <w:pStyle w:val="a5"/>
         <w:numPr>
           <w:ilvl w:val="0"/>
           <w:numId w:val="14"/>
@@ -1458,7 +1430,7 @@
     </w:p>
     <w:p>
       <w:pPr>
-        <w:pStyle w:val="ListParagraph"/>
+        <w:pStyle w:val="a5"/>
         <w:numPr>
           <w:ilvl w:val="0"/>
           <w:numId w:val="14"/>
@@ -1476,7 +1448,7 @@
     </w:p>
     <w:p>
       <w:pPr>
-        <w:pStyle w:val="ListParagraph"/>
+        <w:pStyle w:val="a5"/>
         <w:numPr>
           <w:ilvl w:val="0"/>
           <w:numId w:val="14"/>
@@ -1491,8 +1463,6 @@
         </w:rPr>
         <w:t>(!)</w:t>
       </w:r>
-      <w:bookmarkStart w:id="4" w:name="_GoBack"/>
-      <w:bookmarkEnd w:id="4"/>
       <w:r>
         <w:rPr>
           <w:lang w:val="ru-RU"/>
@@ -1508,7 +1478,7 @@
     </w:p>
     <w:p>
       <w:pPr>
-        <w:pStyle w:val="Heading2"/>
+        <w:pStyle w:val="2"/>
         <w:rPr>
           <w:lang w:val="ru-RU"/>
         </w:rPr>
@@ -1528,7 +1498,7 @@
     </w:p>
     <w:p>
       <w:pPr>
-        <w:pStyle w:val="ListParagraph"/>
+        <w:pStyle w:val="a5"/>
         <w:numPr>
           <w:ilvl w:val="0"/>
           <w:numId w:val="15"/>
@@ -1546,7 +1516,7 @@
     </w:p>
     <w:p>
       <w:pPr>
-        <w:pStyle w:val="ListParagraph"/>
+        <w:pStyle w:val="a5"/>
         <w:numPr>
           <w:ilvl w:val="0"/>
           <w:numId w:val="15"/>
@@ -1571,7 +1541,7 @@
     </w:p>
     <w:p>
       <w:pPr>
-        <w:pStyle w:val="Heading2"/>
+        <w:pStyle w:val="2"/>
         <w:rPr>
           <w:lang w:val="ru-RU"/>
         </w:rPr>
@@ -1591,7 +1561,7 @@
     </w:p>
     <w:p>
       <w:pPr>
-        <w:pStyle w:val="ListParagraph"/>
+        <w:pStyle w:val="a5"/>
         <w:numPr>
           <w:ilvl w:val="0"/>
           <w:numId w:val="16"/>
@@ -1639,7 +1609,7 @@
     </w:p>
     <w:p>
       <w:pPr>
-        <w:pStyle w:val="ListParagraph"/>
+        <w:pStyle w:val="a5"/>
         <w:numPr>
           <w:ilvl w:val="0"/>
           <w:numId w:val="16"/>
@@ -1663,7 +1633,7 @@
     </w:p>
     <w:p>
       <w:pPr>
-        <w:pStyle w:val="ListParagraph"/>
+        <w:pStyle w:val="a5"/>
         <w:numPr>
           <w:ilvl w:val="0"/>
           <w:numId w:val="16"/>
@@ -1687,7 +1657,7 @@
     </w:p>
     <w:p>
       <w:pPr>
-        <w:pStyle w:val="Heading1"/>
+        <w:pStyle w:val="1"/>
         <w:rPr>
           <w:lang w:val="ru-RU"/>
         </w:rPr>
@@ -1754,7 +1724,7 @@
     </w:p>
     <w:p>
       <w:pPr>
-        <w:pStyle w:val="ListParagraph"/>
+        <w:pStyle w:val="a5"/>
         <w:numPr>
           <w:ilvl w:val="0"/>
           <w:numId w:val="5"/>
@@ -1782,7 +1752,7 @@
     </w:p>
     <w:p>
       <w:pPr>
-        <w:pStyle w:val="ListParagraph"/>
+        <w:pStyle w:val="a5"/>
         <w:numPr>
           <w:ilvl w:val="0"/>
           <w:numId w:val="5"/>
@@ -1825,7 +1795,7 @@
     </w:p>
     <w:p>
       <w:pPr>
-        <w:pStyle w:val="ListParagraph"/>
+        <w:pStyle w:val="a5"/>
         <w:numPr>
           <w:ilvl w:val="0"/>
           <w:numId w:val="5"/>
@@ -1868,7 +1838,7 @@
     </w:p>
     <w:p>
       <w:pPr>
-        <w:pStyle w:val="ListParagraph"/>
+        <w:pStyle w:val="a5"/>
         <w:numPr>
           <w:ilvl w:val="1"/>
           <w:numId w:val="5"/>
@@ -1895,10 +1865,12 @@
       <w:r>
         <w:t>Regions</w:t>
       </w:r>
-    </w:p>
-    <w:p>
-      <w:pPr>
-        <w:pStyle w:val="ListParagraph"/>
+      <w:bookmarkStart w:id="4" w:name="_GoBack"/>
+      <w:bookmarkEnd w:id="4"/>
+    </w:p>
+    <w:p>
+      <w:pPr>
+        <w:pStyle w:val="a5"/>
         <w:numPr>
           <w:ilvl w:val="1"/>
           <w:numId w:val="5"/>
@@ -1947,7 +1919,7 @@
     </w:p>
     <w:p>
       <w:pPr>
-        <w:pStyle w:val="Heading2"/>
+        <w:pStyle w:val="2"/>
         <w:rPr>
           <w:lang w:val="ru-RU"/>
         </w:rPr>
@@ -1986,7 +1958,7 @@
     </w:p>
     <w:p>
       <w:pPr>
-        <w:pStyle w:val="ListParagraph"/>
+        <w:pStyle w:val="a5"/>
         <w:numPr>
           <w:ilvl w:val="0"/>
           <w:numId w:val="6"/>
@@ -2007,7 +1979,7 @@
     </w:p>
     <w:p>
       <w:pPr>
-        <w:pStyle w:val="ListParagraph"/>
+        <w:pStyle w:val="a5"/>
         <w:numPr>
           <w:ilvl w:val="0"/>
           <w:numId w:val="6"/>
@@ -2035,7 +2007,7 @@
     </w:p>
     <w:p>
       <w:pPr>
-        <w:pStyle w:val="Heading2"/>
+        <w:pStyle w:val="2"/>
         <w:rPr>
           <w:lang w:val="ru-RU"/>
         </w:rPr>
@@ -2149,22 +2121,18 @@
         </w:rPr>
         <w:t xml:space="preserve"> </w:t>
       </w:r>
-      <w:proofErr w:type="spellStart"/>
       <w:r>
         <w:t>instnwnd</w:t>
       </w:r>
-      <w:proofErr w:type="spellEnd"/>
       <w:r>
         <w:rPr>
           <w:lang w:val="ru-RU"/>
         </w:rPr>
         <w:t>.</w:t>
       </w:r>
-      <w:proofErr w:type="spellStart"/>
       <w:r>
         <w:t>sql</w:t>
       </w:r>
-      <w:proofErr w:type="spellEnd"/>
       <w:r>
         <w:rPr>
           <w:lang w:val="ru-RU"/>
@@ -2309,7 +2277,7 @@
     </w:p>
     <w:p>
       <w:pPr>
-        <w:pStyle w:val="Heading2"/>
+        <w:pStyle w:val="2"/>
         <w:rPr>
           <w:lang w:val="ru-RU"/>
         </w:rPr>
@@ -2408,7 +2376,7 @@
     </w:p>
     <w:p>
       <w:pPr>
-        <w:pStyle w:val="ListParagraph"/>
+        <w:pStyle w:val="a5"/>
         <w:numPr>
           <w:ilvl w:val="0"/>
           <w:numId w:val="17"/>
@@ -2427,7 +2395,7 @@
     </w:p>
     <w:p>
       <w:pPr>
-        <w:pStyle w:val="ListParagraph"/>
+        <w:pStyle w:val="a5"/>
         <w:numPr>
           <w:ilvl w:val="0"/>
           <w:numId w:val="17"/>
@@ -2445,7 +2413,7 @@
     </w:p>
     <w:p>
       <w:pPr>
-        <w:pStyle w:val="ListParagraph"/>
+        <w:pStyle w:val="a5"/>
         <w:numPr>
           <w:ilvl w:val="0"/>
           <w:numId w:val="17"/>
@@ -2510,8 +2478,8 @@
 </file>
 
 <file path=word/numbering.xml><?xml version="1.0" encoding="utf-8"?>
-<w:numbering xmlns:wpc="http://schemas.microsoft.com/office/word/2010/wordprocessingCanvas" xmlns:cx="http://schemas.microsoft.com/office/drawing/2014/chartex" xmlns:cx1="http://schemas.microsoft.com/office/drawing/2015/9/8/chartex" xmlns:cx2="http://schemas.microsoft.com/office/drawing/2015/10/21/chartex" xmlns:cx3="http://schemas.microsoft.com/office/drawing/2016/5/9/chartex" xmlns:cx4="http://schemas.microsoft.com/office/drawing/2016/5/10/chartex" xmlns:cx5="http://schemas.microsoft.com/office/drawing/2016/5/11/chartex" xmlns:cx6="http://schemas.microsoft.com/office/drawing/2016/5/12/chartex" xmlns:cx7="http://schemas.microsoft.com/office/drawing/2016/5/13/chartex" xmlns:cx8="http://schemas.microsoft.com/office/drawing/2016/5/14/chartex" xmlns:mc="http://schemas.openxmlformats.org/markup-compatibility/2006" xmlns:aink="http://schemas.microsoft.com/office/drawing/2016/ink" xmlns:am3d="http://schemas.microsoft.com/office/drawing/2017/model3d" xmlns:o="urn:schemas-microsoft-com:office:office" xmlns:r="http://schemas.openxmlformats.org/officeDocument/2006/relationships" xmlns:m="http://schemas.openxmlformats.org/officeDocument/2006/math" xmlns:v="urn:schemas-microsoft-com:vml" xmlns:wp14="http://schemas.microsoft.com/office/word/2010/wordprocessingDrawing" xmlns:wp="http://schemas.openxmlformats.org/drawingml/2006/wordprocessingDrawing" xmlns:w10="urn:schemas-microsoft-com:office:word" xmlns:w="http://schemas.openxmlformats.org/wordprocessingml/2006/main" xmlns:w14="http://schemas.microsoft.com/office/word/2010/wordml" xmlns:w15="http://schemas.microsoft.com/office/word/2012/wordml" xmlns:w16cid="http://schemas.microsoft.com/office/word/2016/wordml/cid" xmlns:w16se="http://schemas.microsoft.com/office/word/2015/wordml/symex" xmlns:wpg="http://schemas.microsoft.com/office/word/2010/wordprocessingGroup" xmlns:wpi="http://schemas.microsoft.com/office/word/2010/wordprocessingInk" xmlns:wne="http://schemas.microsoft.com/office/word/2006/wordml" xmlns:wps="http://schemas.microsoft.com/office/word/2010/wordprocessingShape" mc:Ignorable="w14 w15 w16se w16cid wp14">
-  <w:abstractNum w:abstractNumId="0" w15:restartNumberingAfterBreak="0">
+<w:numbering xmlns:wpc="http://schemas.microsoft.com/office/word/2010/wordprocessingCanvas" xmlns:mc="http://schemas.openxmlformats.org/markup-compatibility/2006" xmlns:o="urn:schemas-microsoft-com:office:office" xmlns:r="http://schemas.openxmlformats.org/officeDocument/2006/relationships" xmlns:m="http://schemas.openxmlformats.org/officeDocument/2006/math" xmlns:v="urn:schemas-microsoft-com:vml" xmlns:wp14="http://schemas.microsoft.com/office/word/2010/wordprocessingDrawing" xmlns:wp="http://schemas.openxmlformats.org/drawingml/2006/wordprocessingDrawing" xmlns:w10="urn:schemas-microsoft-com:office:word" xmlns:w="http://schemas.openxmlformats.org/wordprocessingml/2006/main" xmlns:w14="http://schemas.microsoft.com/office/word/2010/wordml" xmlns:w15="http://schemas.microsoft.com/office/word/2012/wordml" xmlns:wpg="http://schemas.microsoft.com/office/word/2010/wordprocessingGroup" xmlns:wpi="http://schemas.microsoft.com/office/word/2010/wordprocessingInk" xmlns:wne="http://schemas.microsoft.com/office/word/2006/wordml" xmlns:wps="http://schemas.microsoft.com/office/word/2010/wordprocessingShape" mc:Ignorable="w14 w15 wp14">
+  <w:abstractNum w:abstractNumId="0">
     <w:nsid w:val="02A5276D"/>
     <w:multiLevelType w:val="hybridMultilevel"/>
     <w:tmpl w:val="8BB876F8"/>
@@ -2624,7 +2592,7 @@
       </w:rPr>
     </w:lvl>
   </w:abstractNum>
-  <w:abstractNum w:abstractNumId="1" w15:restartNumberingAfterBreak="0">
+  <w:abstractNum w:abstractNumId="1">
     <w:nsid w:val="06604B16"/>
     <w:multiLevelType w:val="multilevel"/>
     <w:tmpl w:val="31CCA5CE"/>
@@ -2743,7 +2711,7 @@
       </w:pPr>
     </w:lvl>
   </w:abstractNum>
-  <w:abstractNum w:abstractNumId="2" w15:restartNumberingAfterBreak="0">
+  <w:abstractNum w:abstractNumId="2">
     <w:nsid w:val="09AE775E"/>
     <w:multiLevelType w:val="hybridMultilevel"/>
     <w:tmpl w:val="21D2E054"/>
@@ -2829,7 +2797,7 @@
       </w:pPr>
     </w:lvl>
   </w:abstractNum>
-  <w:abstractNum w:abstractNumId="3" w15:restartNumberingAfterBreak="0">
+  <w:abstractNum w:abstractNumId="3">
     <w:nsid w:val="17CD38E8"/>
     <w:multiLevelType w:val="hybridMultilevel"/>
     <w:tmpl w:val="BD4CA464"/>
@@ -2942,7 +2910,7 @@
       </w:rPr>
     </w:lvl>
   </w:abstractNum>
-  <w:abstractNum w:abstractNumId="4" w15:restartNumberingAfterBreak="0">
+  <w:abstractNum w:abstractNumId="4">
     <w:nsid w:val="1B483F85"/>
     <w:multiLevelType w:val="multilevel"/>
     <w:tmpl w:val="04090025"/>
@@ -3055,7 +3023,7 @@
       </w:pPr>
     </w:lvl>
   </w:abstractNum>
-  <w:abstractNum w:abstractNumId="5" w15:restartNumberingAfterBreak="0">
+  <w:abstractNum w:abstractNumId="5">
     <w:nsid w:val="25A14163"/>
     <w:multiLevelType w:val="hybridMultilevel"/>
     <w:tmpl w:val="E89417F6"/>
@@ -3144,7 +3112,7 @@
       </w:pPr>
     </w:lvl>
   </w:abstractNum>
-  <w:abstractNum w:abstractNumId="6" w15:restartNumberingAfterBreak="0">
+  <w:abstractNum w:abstractNumId="6">
     <w:nsid w:val="26EB3965"/>
     <w:multiLevelType w:val="hybridMultilevel"/>
     <w:tmpl w:val="4A144C0E"/>
@@ -3230,7 +3198,7 @@
       </w:pPr>
     </w:lvl>
   </w:abstractNum>
-  <w:abstractNum w:abstractNumId="7" w15:restartNumberingAfterBreak="0">
+  <w:abstractNum w:abstractNumId="7">
     <w:nsid w:val="319A1DD4"/>
     <w:multiLevelType w:val="hybridMultilevel"/>
     <w:tmpl w:val="19E234F8"/>
@@ -3343,7 +3311,7 @@
       </w:rPr>
     </w:lvl>
   </w:abstractNum>
-  <w:abstractNum w:abstractNumId="8" w15:restartNumberingAfterBreak="0">
+  <w:abstractNum w:abstractNumId="8">
     <w:nsid w:val="331C0525"/>
     <w:multiLevelType w:val="hybridMultilevel"/>
     <w:tmpl w:val="F26E08FE"/>
@@ -3456,7 +3424,7 @@
       </w:rPr>
     </w:lvl>
   </w:abstractNum>
-  <w:abstractNum w:abstractNumId="9" w15:restartNumberingAfterBreak="0">
+  <w:abstractNum w:abstractNumId="9">
     <w:nsid w:val="35EB2C6F"/>
     <w:multiLevelType w:val="hybridMultilevel"/>
     <w:tmpl w:val="3C30773A"/>
@@ -3545,7 +3513,7 @@
       </w:pPr>
     </w:lvl>
   </w:abstractNum>
-  <w:abstractNum w:abstractNumId="10" w15:restartNumberingAfterBreak="0">
+  <w:abstractNum w:abstractNumId="10">
     <w:nsid w:val="3BDC27BD"/>
     <w:multiLevelType w:val="hybridMultilevel"/>
     <w:tmpl w:val="CA7EC2D4"/>
@@ -3634,7 +3602,7 @@
       </w:pPr>
     </w:lvl>
   </w:abstractNum>
-  <w:abstractNum w:abstractNumId="11" w15:restartNumberingAfterBreak="0">
+  <w:abstractNum w:abstractNumId="11">
     <w:nsid w:val="3C1A7953"/>
     <w:multiLevelType w:val="hybridMultilevel"/>
     <w:tmpl w:val="5DB8B350"/>
@@ -3723,7 +3691,7 @@
       </w:pPr>
     </w:lvl>
   </w:abstractNum>
-  <w:abstractNum w:abstractNumId="12" w15:restartNumberingAfterBreak="0">
+  <w:abstractNum w:abstractNumId="12">
     <w:nsid w:val="42905985"/>
     <w:multiLevelType w:val="hybridMultilevel"/>
     <w:tmpl w:val="F25A13B6"/>
@@ -3812,7 +3780,7 @@
       </w:pPr>
     </w:lvl>
   </w:abstractNum>
-  <w:abstractNum w:abstractNumId="13" w15:restartNumberingAfterBreak="0">
+  <w:abstractNum w:abstractNumId="13">
     <w:nsid w:val="4BE96334"/>
     <w:multiLevelType w:val="hybridMultilevel"/>
     <w:tmpl w:val="E45E76C4"/>
@@ -3901,7 +3869,7 @@
       </w:pPr>
     </w:lvl>
   </w:abstractNum>
-  <w:abstractNum w:abstractNumId="14" w15:restartNumberingAfterBreak="0">
+  <w:abstractNum w:abstractNumId="14">
     <w:nsid w:val="4E80435E"/>
     <w:multiLevelType w:val="hybridMultilevel"/>
     <w:tmpl w:val="C762A2F2"/>
@@ -3990,7 +3958,7 @@
       </w:pPr>
     </w:lvl>
   </w:abstractNum>
-  <w:abstractNum w:abstractNumId="15" w15:restartNumberingAfterBreak="0">
+  <w:abstractNum w:abstractNumId="15">
     <w:nsid w:val="679A3BF2"/>
     <w:multiLevelType w:val="hybridMultilevel"/>
     <w:tmpl w:val="0A1ADB04"/>
@@ -4076,7 +4044,7 @@
       </w:pPr>
     </w:lvl>
   </w:abstractNum>
-  <w:abstractNum w:abstractNumId="16" w15:restartNumberingAfterBreak="0">
+  <w:abstractNum w:abstractNumId="16">
     <w:nsid w:val="78220B0C"/>
     <w:multiLevelType w:val="hybridMultilevel"/>
     <w:tmpl w:val="04A0DB28"/>
@@ -4244,7 +4212,7 @@
 </file>
 
 <file path=word/styles.xml><?xml version="1.0" encoding="utf-8"?>
-<w:styles xmlns:mc="http://schemas.openxmlformats.org/markup-compatibility/2006" xmlns:r="http://schemas.openxmlformats.org/officeDocument/2006/relationships" xmlns:w="http://schemas.openxmlformats.org/wordprocessingml/2006/main" xmlns:w14="http://schemas.microsoft.com/office/word/2010/wordml" xmlns:w15="http://schemas.microsoft.com/office/word/2012/wordml" xmlns:w16cid="http://schemas.microsoft.com/office/word/2016/wordml/cid" xmlns:w16se="http://schemas.microsoft.com/office/word/2015/wordml/symex" mc:Ignorable="w14 w15 w16se w16cid">
+<w:styles xmlns:mc="http://schemas.openxmlformats.org/markup-compatibility/2006" xmlns:r="http://schemas.openxmlformats.org/officeDocument/2006/relationships" xmlns:w="http://schemas.openxmlformats.org/wordprocessingml/2006/main" xmlns:w14="http://schemas.microsoft.com/office/word/2010/wordml" xmlns:w15="http://schemas.microsoft.com/office/word/2012/wordml" mc:Ignorable="w14 w15">
   <w:docDefaults>
     <w:rPrDefault>
       <w:rPr>
@@ -4260,7 +4228,7 @@
       </w:pPr>
     </w:pPrDefault>
   </w:docDefaults>
-  <w:latentStyles w:defLockedState="0" w:defUIPriority="99" w:defSemiHidden="0" w:defUnhideWhenUsed="0" w:defQFormat="0" w:count="375">
+  <w:latentStyles w:defLockedState="0" w:defUIPriority="99" w:defSemiHidden="0" w:defUnhideWhenUsed="0" w:defQFormat="0" w:count="371">
     <w:lsdException w:name="Normal" w:uiPriority="0" w:qFormat="1"/>
     <w:lsdException w:name="heading 1" w:uiPriority="9" w:qFormat="1"/>
     <w:lsdException w:name="heading 2" w:semiHidden="1" w:uiPriority="9" w:unhideWhenUsed="1" w:qFormat="1"/>
@@ -4366,6 +4334,7 @@
     <w:lsdException w:name="HTML Sample" w:semiHidden="1" w:unhideWhenUsed="1"/>
     <w:lsdException w:name="HTML Typewriter" w:semiHidden="1" w:unhideWhenUsed="1"/>
     <w:lsdException w:name="HTML Variable" w:semiHidden="1" w:unhideWhenUsed="1"/>
+    <w:lsdException w:name="Normal Table" w:semiHidden="1" w:unhideWhenUsed="1"/>
     <w:lsdException w:name="annotation subject" w:semiHidden="1" w:unhideWhenUsed="1"/>
     <w:lsdException w:name="No List" w:semiHidden="1" w:unhideWhenUsed="1"/>
     <w:lsdException w:name="Outline List 1" w:semiHidden="1" w:unhideWhenUsed="1"/>
@@ -4409,8 +4378,10 @@
     <w:lsdException w:name="Table Elegant" w:semiHidden="1" w:unhideWhenUsed="1"/>
     <w:lsdException w:name="Table Professional" w:semiHidden="1" w:unhideWhenUsed="1"/>
     <w:lsdException w:name="Table Subtle 1" w:semiHidden="1" w:unhideWhenUsed="1"/>
+    <w:lsdException w:name="Table Subtle 2" w:semiHidden="1" w:unhideWhenUsed="1"/>
     <w:lsdException w:name="Table Web 1" w:semiHidden="1" w:unhideWhenUsed="1"/>
     <w:lsdException w:name="Table Web 2" w:semiHidden="1" w:unhideWhenUsed="1"/>
+    <w:lsdException w:name="Table Web 3" w:semiHidden="1" w:unhideWhenUsed="1"/>
     <w:lsdException w:name="Balloon Text" w:semiHidden="1" w:unhideWhenUsed="1"/>
     <w:lsdException w:name="Table Grid" w:uiPriority="39"/>
     <w:lsdException w:name="Table Theme" w:semiHidden="1" w:unhideWhenUsed="1"/>
@@ -4629,20 +4600,16 @@
     <w:lsdException w:name="List Table 5 Dark Accent 6" w:uiPriority="50"/>
     <w:lsdException w:name="List Table 6 Colorful Accent 6" w:uiPriority="51"/>
     <w:lsdException w:name="List Table 7 Colorful Accent 6" w:uiPriority="52"/>
-    <w:lsdException w:name="Mention" w:semiHidden="1" w:unhideWhenUsed="1"/>
-    <w:lsdException w:name="Smart Hyperlink" w:semiHidden="1" w:unhideWhenUsed="1"/>
-    <w:lsdException w:name="Hashtag" w:semiHidden="1" w:unhideWhenUsed="1"/>
-    <w:lsdException w:name="Unresolved Mention" w:semiHidden="1" w:unhideWhenUsed="1"/>
   </w:latentStyles>
-  <w:style w:type="paragraph" w:default="1" w:styleId="Normal">
+  <w:style w:type="paragraph" w:default="1" w:styleId="a">
     <w:name w:val="Normal"/>
     <w:qFormat/>
   </w:style>
-  <w:style w:type="paragraph" w:styleId="Heading1">
+  <w:style w:type="paragraph" w:styleId="1">
     <w:name w:val="heading 1"/>
-    <w:basedOn w:val="Normal"/>
-    <w:next w:val="Normal"/>
-    <w:link w:val="Heading1Char"/>
+    <w:basedOn w:val="a"/>
+    <w:next w:val="a"/>
+    <w:link w:val="10"/>
     <w:uiPriority w:val="9"/>
     <w:qFormat/>
     <w:rsid w:val="00917B17"/>
@@ -4659,11 +4626,11 @@
       <w:szCs w:val="32"/>
     </w:rPr>
   </w:style>
-  <w:style w:type="paragraph" w:styleId="Heading2">
+  <w:style w:type="paragraph" w:styleId="2">
     <w:name w:val="heading 2"/>
-    <w:basedOn w:val="Normal"/>
-    <w:next w:val="Normal"/>
-    <w:link w:val="Heading2Char"/>
+    <w:basedOn w:val="a"/>
+    <w:next w:val="a"/>
+    <w:link w:val="20"/>
     <w:uiPriority w:val="9"/>
     <w:unhideWhenUsed/>
     <w:qFormat/>
@@ -4681,13 +4648,13 @@
       <w:szCs w:val="26"/>
     </w:rPr>
   </w:style>
-  <w:style w:type="character" w:default="1" w:styleId="DefaultParagraphFont">
+  <w:style w:type="character" w:default="1" w:styleId="a0">
     <w:name w:val="Default Paragraph Font"/>
     <w:uiPriority w:val="1"/>
     <w:semiHidden/>
     <w:unhideWhenUsed/>
   </w:style>
-  <w:style w:type="table" w:default="1" w:styleId="TableNormal">
+  <w:style w:type="table" w:default="1" w:styleId="a1">
     <w:name w:val="Normal Table"/>
     <w:uiPriority w:val="99"/>
     <w:semiHidden/>
@@ -4702,17 +4669,17 @@
       </w:tblCellMar>
     </w:tblPr>
   </w:style>
-  <w:style w:type="numbering" w:default="1" w:styleId="NoList">
+  <w:style w:type="numbering" w:default="1" w:styleId="a2">
     <w:name w:val="No List"/>
     <w:uiPriority w:val="99"/>
     <w:semiHidden/>
     <w:unhideWhenUsed/>
   </w:style>
-  <w:style w:type="paragraph" w:styleId="Title">
+  <w:style w:type="paragraph" w:styleId="a3">
     <w:name w:val="Title"/>
-    <w:basedOn w:val="Normal"/>
-    <w:next w:val="Normal"/>
-    <w:link w:val="TitleChar"/>
+    <w:basedOn w:val="a"/>
+    <w:next w:val="a"/>
+    <w:link w:val="a4"/>
     <w:uiPriority w:val="10"/>
     <w:qFormat/>
     <w:rsid w:val="006A5A76"/>
@@ -4728,10 +4695,10 @@
       <w:szCs w:val="56"/>
     </w:rPr>
   </w:style>
-  <w:style w:type="character" w:customStyle="1" w:styleId="TitleChar">
-    <w:name w:val="Title Char"/>
-    <w:basedOn w:val="DefaultParagraphFont"/>
-    <w:link w:val="Title"/>
+  <w:style w:type="character" w:customStyle="1" w:styleId="a4">
+    <w:name w:val="Название Знак"/>
+    <w:basedOn w:val="a0"/>
+    <w:link w:val="a3"/>
     <w:uiPriority w:val="10"/>
     <w:rsid w:val="006A5A76"/>
     <w:rPr>
@@ -4742,10 +4709,10 @@
       <w:szCs w:val="56"/>
     </w:rPr>
   </w:style>
-  <w:style w:type="character" w:customStyle="1" w:styleId="Heading1Char">
-    <w:name w:val="Heading 1 Char"/>
-    <w:basedOn w:val="DefaultParagraphFont"/>
-    <w:link w:val="Heading1"/>
+  <w:style w:type="character" w:customStyle="1" w:styleId="10">
+    <w:name w:val="Заголовок 1 Знак"/>
+    <w:basedOn w:val="a0"/>
+    <w:link w:val="1"/>
     <w:uiPriority w:val="9"/>
     <w:rsid w:val="00917B17"/>
     <w:rPr>
@@ -4755,9 +4722,9 @@
       <w:szCs w:val="32"/>
     </w:rPr>
   </w:style>
-  <w:style w:type="paragraph" w:styleId="ListParagraph">
+  <w:style w:type="paragraph" w:styleId="a5">
     <w:name w:val="List Paragraph"/>
-    <w:basedOn w:val="Normal"/>
+    <w:basedOn w:val="a"/>
     <w:uiPriority w:val="34"/>
     <w:qFormat/>
     <w:rsid w:val="008A5993"/>
@@ -4766,10 +4733,10 @@
       <w:contextualSpacing/>
     </w:pPr>
   </w:style>
-  <w:style w:type="character" w:customStyle="1" w:styleId="Heading2Char">
-    <w:name w:val="Heading 2 Char"/>
-    <w:basedOn w:val="DefaultParagraphFont"/>
-    <w:link w:val="Heading2"/>
+  <w:style w:type="character" w:customStyle="1" w:styleId="20">
+    <w:name w:val="Заголовок 2 Знак"/>
+    <w:basedOn w:val="a0"/>
+    <w:link w:val="2"/>
     <w:uiPriority w:val="9"/>
     <w:rsid w:val="00F47EDA"/>
     <w:rPr>

</xml_diff>